<commit_message>
Finished Inspection Report Creation Method
</commit_message>
<xml_diff>
--- a/Resources/Documents/Inspection Report Template.docx
+++ b/Resources/Documents/Inspection Report Template.docx
@@ -705,25 +705,22 @@
         <w:rPr>
           <w:rtl w:val="0"/>
         </w:rPr>
-        <w:t xml:space="preserve">{foundation}</w:t>
-      </w:r>
-    </w:p>
-    <w:p>
-      <w:pPr>
-        <w:rPr/>
-      </w:pPr>
-      <w:r>
-        <w:rPr>
-          <w:rtl w:val="0"/>
-        </w:rPr>
-      </w:r>
-    </w:p>
-    <w:p>
-      <w:pPr>
-        <w:rPr>
-          <w:b w:val="1"/>
-          <w:sz w:val="32"/>
-          <w:szCs w:val="32"/>
+      </w:r>
+    </w:p>
+    <w:p>
+      <w:pPr>
+        <w:rPr/>
+      </w:pPr>
+      <w:r>
+        <w:rPr>
+          <w:rtl w:val="0"/>
+        </w:rPr>
+      </w:r>
+    </w:p>
+    <w:p>
+      <w:pPr>
+        <w:rPr>
+          <w:rFonts w:ascii="Cambria" w:cs="Cambria" w:eastAsia="Cambria" w:hAnsi="Cambria"/>
         </w:rPr>
       </w:pPr>
       <w:r>
@@ -735,19 +732,16 @@
         </w:rPr>
         <w:t xml:space="preserve">Crawlspaces and Attic Space</w:t>
       </w:r>
-    </w:p>
-    <w:p>
-      <w:pPr>
-        <w:rPr>
-          <w:rFonts w:ascii="Cambria" w:cs="Cambria" w:eastAsia="Cambria" w:hAnsi="Cambria"/>
-        </w:rPr>
-      </w:pPr>
-      <w:r>
-        <w:rPr>
-          <w:rtl w:val="0"/>
-        </w:rPr>
-        <w:t xml:space="preserve">{attic space}</w:t>
-      </w:r>
+      <w:r>
+        <w:rPr>
+          <w:rtl w:val="0"/>
+        </w:rPr>
+      </w:r>
+    </w:p>
+    <w:p>
+      <w:pPr>
+        <w:rPr/>
+      </w:pPr>
       <w:r>
         <w:rPr>
           <w:rtl w:val="0"/>
@@ -785,38 +779,29 @@
     </w:p>
     <w:p>
       <w:pPr>
-        <w:rPr>
-          <w:rFonts w:ascii="Cambria" w:cs="Cambria" w:eastAsia="Cambria" w:hAnsi="Cambria"/>
-        </w:rPr>
-      </w:pPr>
-      <w:r>
-        <w:rPr>
-          <w:rtl w:val="0"/>
-        </w:rPr>
-        <w:t xml:space="preserve">{grading}</w:t>
-      </w:r>
-      <w:r>
-        <w:rPr>
-          <w:rtl w:val="0"/>
-        </w:rPr>
-      </w:r>
-    </w:p>
-    <w:p>
-      <w:pPr>
-        <w:rPr/>
-      </w:pPr>
-      <w:r>
-        <w:rPr>
-          <w:rtl w:val="0"/>
-        </w:rPr>
-      </w:r>
-    </w:p>
-    <w:p>
-      <w:pPr>
-        <w:rPr>
-          <w:b w:val="1"/>
-          <w:sz w:val="32"/>
-          <w:szCs w:val="32"/>
+        <w:rPr/>
+      </w:pPr>
+      <w:r>
+        <w:rPr>
+          <w:rtl w:val="0"/>
+        </w:rPr>
+        <w:t xml:space="preserve">{grounds}</w:t>
+      </w:r>
+    </w:p>
+    <w:p>
+      <w:pPr>
+        <w:rPr/>
+      </w:pPr>
+      <w:r>
+        <w:rPr>
+          <w:rtl w:val="0"/>
+        </w:rPr>
+      </w:r>
+    </w:p>
+    <w:p>
+      <w:pPr>
+        <w:rPr>
+          <w:rFonts w:ascii="Cambria" w:cs="Cambria" w:eastAsia="Cambria" w:hAnsi="Cambria"/>
         </w:rPr>
       </w:pPr>
       <w:r>
@@ -828,42 +813,35 @@
         </w:rPr>
         <w:t xml:space="preserve">Exterior Walls</w:t>
       </w:r>
-    </w:p>
-    <w:p>
-      <w:pPr>
-        <w:rPr>
-          <w:rFonts w:ascii="Cambria" w:cs="Cambria" w:eastAsia="Cambria" w:hAnsi="Cambria"/>
-        </w:rPr>
-      </w:pPr>
-      <w:r>
-        <w:rPr>
-          <w:rtl w:val="0"/>
-        </w:rPr>
-        <w:t xml:space="preserve">{exterior walls}</w:t>
-      </w:r>
-      <w:r>
-        <w:rPr>
-          <w:rtl w:val="0"/>
-        </w:rPr>
-      </w:r>
-    </w:p>
-    <w:p>
-      <w:pPr>
-        <w:rPr/>
-      </w:pPr>
-      <w:r>
-        <w:rPr>
-          <w:rtl w:val="0"/>
-        </w:rPr>
-      </w:r>
-    </w:p>
-    <w:p>
-      <w:pPr>
-        <w:rPr>
-          <w:b w:val="1"/>
-          <w:sz w:val="32"/>
-          <w:szCs w:val="32"/>
-        </w:rPr>
+      <w:r>
+        <w:rPr>
+          <w:rtl w:val="0"/>
+        </w:rPr>
+      </w:r>
+    </w:p>
+    <w:p>
+      <w:pPr>
+        <w:rPr/>
+      </w:pPr>
+      <w:r>
+        <w:rPr>
+          <w:rtl w:val="0"/>
+        </w:rPr>
+      </w:r>
+    </w:p>
+    <w:p>
+      <w:pPr>
+        <w:rPr/>
+      </w:pPr>
+      <w:r>
+        <w:rPr>
+          <w:rtl w:val="0"/>
+        </w:rPr>
+      </w:r>
+    </w:p>
+    <w:p>
+      <w:pPr>
+        <w:rPr/>
       </w:pPr>
       <w:r>
         <w:rPr>
@@ -874,16 +852,20 @@
         </w:rPr>
         <w:t xml:space="preserve">Doors and Windows</w:t>
       </w:r>
-    </w:p>
-    <w:p>
-      <w:pPr>
-        <w:rPr/>
-      </w:pPr>
-      <w:r>
-        <w:rPr>
-          <w:rtl w:val="0"/>
-        </w:rPr>
-        <w:t xml:space="preserve">{doors and windows}</w:t>
+      <w:r>
+        <w:rPr>
+          <w:rtl w:val="0"/>
+        </w:rPr>
+      </w:r>
+    </w:p>
+    <w:p>
+      <w:pPr>
+        <w:rPr/>
+      </w:pPr>
+      <w:r>
+        <w:rPr>
+          <w:rtl w:val="0"/>
+        </w:rPr>
       </w:r>
     </w:p>
     <w:p>
@@ -916,41 +898,27 @@
     </w:p>
     <w:p>
       <w:pPr>
-        <w:rPr>
-          <w:rFonts w:ascii="Cambria" w:cs="Cambria" w:eastAsia="Cambria" w:hAnsi="Cambria"/>
-        </w:rPr>
-      </w:pPr>
-      <w:r>
-        <w:rPr>
-          <w:rtl w:val="0"/>
-        </w:rPr>
-        <w:t xml:space="preserve">{covered porches}</w:t>
-      </w:r>
-      <w:r>
-        <w:rPr>
-          <w:rtl w:val="0"/>
-        </w:rPr>
-      </w:r>
-    </w:p>
-    <w:p>
-      <w:pPr>
-        <w:rPr>
-          <w:rFonts w:ascii="Cambria" w:cs="Cambria" w:eastAsia="Cambria" w:hAnsi="Cambria"/>
-        </w:rPr>
-      </w:pPr>
-      <w:r>
-        <w:rPr>
-          <w:rtl w:val="0"/>
-        </w:rPr>
-      </w:r>
-    </w:p>
-    <w:p>
-      <w:pPr>
-        <w:rPr>
-          <w:b w:val="1"/>
-          <w:sz w:val="32"/>
-          <w:szCs w:val="32"/>
-        </w:rPr>
+        <w:rPr/>
+      </w:pPr>
+      <w:r>
+        <w:rPr>
+          <w:rtl w:val="0"/>
+        </w:rPr>
+      </w:r>
+    </w:p>
+    <w:p>
+      <w:pPr>
+        <w:rPr/>
+      </w:pPr>
+      <w:r>
+        <w:rPr>
+          <w:rtl w:val="0"/>
+        </w:rPr>
+      </w:r>
+    </w:p>
+    <w:p>
+      <w:pPr>
+        <w:rPr/>
       </w:pPr>
       <w:r>
         <w:rPr>
@@ -961,16 +929,20 @@
         </w:rPr>
         <w:t xml:space="preserve">Deck</w:t>
       </w:r>
-    </w:p>
-    <w:p>
-      <w:pPr>
-        <w:rPr/>
-      </w:pPr>
-      <w:r>
-        <w:rPr>
-          <w:rtl w:val="0"/>
-        </w:rPr>
-        <w:t xml:space="preserve">{deck}</w:t>
+      <w:r>
+        <w:rPr>
+          <w:rtl w:val="0"/>
+        </w:rPr>
+      </w:r>
+    </w:p>
+    <w:p>
+      <w:pPr>
+        <w:rPr/>
+      </w:pPr>
+      <w:r>
+        <w:rPr>
+          <w:rtl w:val="0"/>
+        </w:rPr>
       </w:r>
     </w:p>
     <w:p>
@@ -1011,12 +983,6 @@
         <w:rPr>
           <w:rtl w:val="0"/>
         </w:rPr>
-        <w:t xml:space="preserve">{patio}</w:t>
-      </w:r>
-      <w:r>
-        <w:rPr>
-          <w:rtl w:val="0"/>
-        </w:rPr>
       </w:r>
     </w:p>
     <w:p>
@@ -1057,12 +1023,6 @@
         <w:rPr>
           <w:rtl w:val="0"/>
         </w:rPr>
-        <w:t xml:space="preserve">{roofing}</w:t>
-      </w:r>
-      <w:r>
-        <w:rPr>
-          <w:rtl w:val="0"/>
-        </w:rPr>
       </w:r>
     </w:p>
     <w:p>
@@ -1101,7 +1061,6 @@
         <w:rPr>
           <w:rtl w:val="0"/>
         </w:rPr>
-        <w:t xml:space="preserve">{plumbing}</w:t>
       </w:r>
     </w:p>
     <w:p>
@@ -1144,7 +1103,6 @@
         <w:rPr>
           <w:rtl w:val="0"/>
         </w:rPr>
-        <w:t xml:space="preserve">{electrical}</w:t>
       </w:r>
     </w:p>
     <w:p>
@@ -1183,7 +1141,6 @@
         <w:rPr>
           <w:rtl w:val="0"/>
         </w:rPr>
-        <w:t xml:space="preserve">{heating}</w:t>
       </w:r>
     </w:p>
     <w:p>
@@ -1222,7 +1179,6 @@
         <w:rPr>
           <w:rtl w:val="0"/>
         </w:rPr>
-        <w:t xml:space="preserve">{interior}</w:t>
       </w:r>
     </w:p>
     <w:p>
@@ -1263,12 +1219,6 @@
         <w:rPr>
           <w:rtl w:val="0"/>
         </w:rPr>
-        <w:t xml:space="preserve">{kitchen}</w:t>
-      </w:r>
-      <w:r>
-        <w:rPr>
-          <w:rtl w:val="0"/>
-        </w:rPr>
       </w:r>
     </w:p>
     <w:p>
@@ -1309,12 +1259,6 @@
         <w:rPr>
           <w:rtl w:val="0"/>
         </w:rPr>
-        <w:t xml:space="preserve">{bathroom}</w:t>
-      </w:r>
-      <w:r>
-        <w:rPr>
-          <w:rtl w:val="0"/>
-        </w:rPr>
       </w:r>
     </w:p>
     <w:p>
@@ -1353,7 +1297,6 @@
         <w:rPr>
           <w:rtl w:val="0"/>
         </w:rPr>
-        <w:t xml:space="preserve">{laundry}</w:t>
       </w:r>
     </w:p>
     <w:p>
@@ -1392,7 +1335,6 @@
         <w:rPr>
           <w:rtl w:val="0"/>
         </w:rPr>
-        <w:t xml:space="preserve">{garage}</w:t>
       </w:r>
     </w:p>
     <w:p>
@@ -1432,17 +1374,6 @@
           <w:rtl w:val="0"/>
         </w:rPr>
         <w:t xml:space="preserve">Personal property limited inspection in areas.</w:t>
-      </w:r>
-    </w:p>
-    <w:p>
-      <w:pPr>
-        <w:rPr/>
-      </w:pPr>
-      <w:r>
-        <w:rPr>
-          <w:rtl w:val="0"/>
-        </w:rPr>
-        <w:t xml:space="preserve">{additional notes}</w:t>
       </w:r>
     </w:p>
     <w:p>

</xml_diff>

<commit_message>
updated inspection sections and inspection report template
</commit_message>
<xml_diff>
--- a/Resources/Documents/Inspection Report Template.docx
+++ b/Resources/Documents/Inspection Report Template.docx
@@ -705,23 +705,22 @@
         <w:rPr>
           <w:rtl w:val="0"/>
         </w:rPr>
-      </w:r>
-    </w:p>
-    <w:p>
-      <w:pPr>
-        <w:rPr/>
-      </w:pPr>
-      <w:r>
-        <w:rPr>
-          <w:rtl w:val="0"/>
-        </w:rPr>
-      </w:r>
-    </w:p>
-    <w:p>
-      <w:pPr>
-        <w:rPr>
-          <w:rFonts w:ascii="Cambria" w:cs="Cambria" w:eastAsia="Cambria" w:hAnsi="Cambria"/>
-        </w:rPr>
+        <w:t xml:space="preserve">{foundation}</w:t>
+      </w:r>
+    </w:p>
+    <w:p>
+      <w:pPr>
+        <w:rPr/>
+      </w:pPr>
+      <w:r>
+        <w:rPr>
+          <w:rtl w:val="0"/>
+        </w:rPr>
+      </w:r>
+    </w:p>
+    <w:p>
+      <w:pPr>
+        <w:rPr/>
       </w:pPr>
       <w:r>
         <w:rPr>
@@ -746,6 +745,7 @@
         <w:rPr>
           <w:rtl w:val="0"/>
         </w:rPr>
+        <w:t xml:space="preserve">{attic space}</w:t>
       </w:r>
     </w:p>
     <w:p>
@@ -800,9 +800,7 @@
     </w:p>
     <w:p>
       <w:pPr>
-        <w:rPr>
-          <w:rFonts w:ascii="Cambria" w:cs="Cambria" w:eastAsia="Cambria" w:hAnsi="Cambria"/>
-        </w:rPr>
+        <w:rPr/>
       </w:pPr>
       <w:r>
         <w:rPr>
@@ -827,6 +825,7 @@
         <w:rPr>
           <w:rtl w:val="0"/>
         </w:rPr>
+        <w:t xml:space="preserve">{exterior walls}</w:t>
       </w:r>
     </w:p>
     <w:p>
@@ -866,6 +865,7 @@
         <w:rPr>
           <w:rtl w:val="0"/>
         </w:rPr>
+        <w:t xml:space="preserve">{windows and doors}</w:t>
       </w:r>
     </w:p>
     <w:p>
@@ -904,6 +904,7 @@
         <w:rPr>
           <w:rtl w:val="0"/>
         </w:rPr>
+        <w:t xml:space="preserve">{covered porches}</w:t>
       </w:r>
     </w:p>
     <w:p>
@@ -943,6 +944,7 @@
         <w:rPr>
           <w:rtl w:val="0"/>
         </w:rPr>
+        <w:t xml:space="preserve">{deck}</w:t>
       </w:r>
     </w:p>
     <w:p>
@@ -975,14 +977,13 @@
     </w:p>
     <w:p>
       <w:pPr>
-        <w:rPr>
-          <w:rFonts w:ascii="Cambria" w:cs="Cambria" w:eastAsia="Cambria" w:hAnsi="Cambria"/>
-        </w:rPr>
-      </w:pPr>
-      <w:r>
-        <w:rPr>
-          <w:rtl w:val="0"/>
-        </w:rPr>
+        <w:rPr/>
+      </w:pPr>
+      <w:r>
+        <w:rPr>
+          <w:rtl w:val="0"/>
+        </w:rPr>
+        <w:t xml:space="preserve">{patio}</w:t>
       </w:r>
     </w:p>
     <w:p>
@@ -1015,14 +1016,13 @@
     </w:p>
     <w:p>
       <w:pPr>
-        <w:rPr>
-          <w:rFonts w:ascii="Cambria" w:cs="Cambria" w:eastAsia="Cambria" w:hAnsi="Cambria"/>
-        </w:rPr>
-      </w:pPr>
-      <w:r>
-        <w:rPr>
-          <w:rtl w:val="0"/>
-        </w:rPr>
+        <w:rPr/>
+      </w:pPr>
+      <w:r>
+        <w:rPr>
+          <w:rtl w:val="0"/>
+        </w:rPr>
+        <w:t xml:space="preserve">{roofing}</w:t>
       </w:r>
     </w:p>
     <w:p>
@@ -1061,6 +1061,7 @@
         <w:rPr>
           <w:rtl w:val="0"/>
         </w:rPr>
+        <w:t xml:space="preserve">{plumbing}</w:t>
       </w:r>
     </w:p>
     <w:p>
@@ -1103,6 +1104,7 @@
         <w:rPr>
           <w:rtl w:val="0"/>
         </w:rPr>
+        <w:t xml:space="preserve">{electric}</w:t>
       </w:r>
     </w:p>
     <w:p>
@@ -1141,6 +1143,7 @@
         <w:rPr>
           <w:rtl w:val="0"/>
         </w:rPr>
+        <w:t xml:space="preserve">{heating}</w:t>
       </w:r>
     </w:p>
     <w:p>
@@ -1179,6 +1182,7 @@
         <w:rPr>
           <w:rtl w:val="0"/>
         </w:rPr>
+        <w:t xml:space="preserve">{interior w/c/f}</w:t>
       </w:r>
     </w:p>
     <w:p>
@@ -1211,14 +1215,13 @@
     </w:p>
     <w:p>
       <w:pPr>
-        <w:rPr>
-          <w:rFonts w:ascii="Cambria" w:cs="Cambria" w:eastAsia="Cambria" w:hAnsi="Cambria"/>
-        </w:rPr>
-      </w:pPr>
-      <w:r>
-        <w:rPr>
-          <w:rtl w:val="0"/>
-        </w:rPr>
+        <w:rPr/>
+      </w:pPr>
+      <w:r>
+        <w:rPr>
+          <w:rtl w:val="0"/>
+        </w:rPr>
+        <w:t xml:space="preserve">{kitchen}</w:t>
       </w:r>
     </w:p>
     <w:p>
@@ -1251,14 +1254,13 @@
     </w:p>
     <w:p>
       <w:pPr>
-        <w:rPr>
-          <w:color w:val="000000"/>
-        </w:rPr>
-      </w:pPr>
-      <w:r>
-        <w:rPr>
-          <w:rtl w:val="0"/>
-        </w:rPr>
+        <w:rPr/>
+      </w:pPr>
+      <w:r>
+        <w:rPr>
+          <w:rtl w:val="0"/>
+        </w:rPr>
+        <w:t xml:space="preserve">{bathrooms}</w:t>
       </w:r>
     </w:p>
     <w:p>
@@ -1297,6 +1299,7 @@
         <w:rPr>
           <w:rtl w:val="0"/>
         </w:rPr>
+        <w:t xml:space="preserve">{laundry}</w:t>
       </w:r>
     </w:p>
     <w:p>
@@ -1335,6 +1338,7 @@
         <w:rPr>
           <w:rtl w:val="0"/>
         </w:rPr>
+        <w:t xml:space="preserve">{garage}</w:t>
       </w:r>
     </w:p>
     <w:p>
@@ -1373,7 +1377,27 @@
         <w:rPr>
           <w:rtl w:val="0"/>
         </w:rPr>
+        <w:t xml:space="preserve">{additional comments}</w:t>
+      </w:r>
+    </w:p>
+    <w:p>
+      <w:pPr>
+        <w:rPr>
+          <w:b w:val="1"/>
+          <w:sz w:val="32"/>
+          <w:szCs w:val="32"/>
+        </w:rPr>
+      </w:pPr>
+      <w:r>
+        <w:rPr>
+          <w:rtl w:val="0"/>
+        </w:rPr>
         <w:t xml:space="preserve">Personal property limited inspection in areas.</w:t>
+      </w:r>
+      <w:r>
+        <w:rPr>
+          <w:rtl w:val="0"/>
+        </w:rPr>
       </w:r>
     </w:p>
     <w:p>

</xml_diff>